<commit_message>
Remove AWS from resume
</commit_message>
<xml_diff>
--- a/resume/稿/Resume-dejunqi-SD2.docx
+++ b/resume/稿/Resume-dejunqi-SD2.docx
@@ -14,6 +14,7 @@
           <w:szCs w:val="32"/>
         </w:rPr>
       </w:pPr>
+      <w:proofErr w:type="spellStart"/>
       <w:r>
         <w:rPr>
           <w:rFonts w:cs="Times New Roman"/>
@@ -22,7 +23,18 @@
           <w:sz w:val="32"/>
           <w:szCs w:val="32"/>
         </w:rPr>
-        <w:t>Dejun Qi</w:t>
+        <w:t>Dejun</w:t>
+      </w:r>
+      <w:proofErr w:type="spellEnd"/>
+      <w:r>
+        <w:rPr>
+          <w:rFonts w:cs="Times New Roman"/>
+          <w:b/>
+          <w:bCs/>
+          <w:sz w:val="32"/>
+          <w:szCs w:val="32"/>
+        </w:rPr>
+        <w:t xml:space="preserve"> Qi</w:t>
       </w:r>
     </w:p>
     <w:p>
@@ -383,6 +395,7 @@
           <w:szCs w:val="24"/>
         </w:rPr>
       </w:pPr>
+      <w:proofErr w:type="spellStart"/>
       <w:r>
         <w:rPr>
           <w:rFonts w:cs="Times New Roman" w:hint="eastAsia"/>
@@ -392,14 +405,35 @@
         </w:rPr>
         <w:t>EverMem</w:t>
       </w:r>
-      <w:r>
-        <w:rPr>
-          <w:rFonts w:cs="Times New Roman"/>
-          <w:bCs/>
-          <w:sz w:val="24"/>
-          <w:szCs w:val="24"/>
-        </w:rPr>
-        <w:t xml:space="preserve"> (FlipWord)</w:t>
+      <w:proofErr w:type="spellEnd"/>
+      <w:r>
+        <w:rPr>
+          <w:rFonts w:cs="Times New Roman"/>
+          <w:bCs/>
+          <w:sz w:val="24"/>
+          <w:szCs w:val="24"/>
+        </w:rPr>
+        <w:t xml:space="preserve"> (</w:t>
+      </w:r>
+      <w:proofErr w:type="spellStart"/>
+      <w:r>
+        <w:rPr>
+          <w:rFonts w:cs="Times New Roman"/>
+          <w:bCs/>
+          <w:sz w:val="24"/>
+          <w:szCs w:val="24"/>
+        </w:rPr>
+        <w:t>FlipWord</w:t>
+      </w:r>
+      <w:proofErr w:type="spellEnd"/>
+      <w:r>
+        <w:rPr>
+          <w:rFonts w:cs="Times New Roman"/>
+          <w:bCs/>
+          <w:sz w:val="24"/>
+          <w:szCs w:val="24"/>
+        </w:rPr>
+        <w:t>)</w:t>
       </w:r>
     </w:p>
     <w:p>
@@ -874,46 +908,12 @@
       </w:pPr>
       <w:r>
         <w:rPr>
-          <w:rFonts w:cs="Times New Roman"/>
-          <w:bCs/>
-          <w:sz w:val="24"/>
-          <w:szCs w:val="24"/>
-        </w:rPr>
-        <w:t>Managing data on AWS S3</w:t>
-      </w:r>
-    </w:p>
-    <w:p>
-      <w:pPr>
-        <w:numPr>
-          <w:ilvl w:val="0"/>
-          <w:numId w:val="3"/>
-        </w:numPr>
-        <w:spacing w:after="0" w:line="240" w:lineRule="auto"/>
-        <w:jc w:val="both"/>
-        <w:rPr>
-          <w:rFonts w:cs="Times New Roman"/>
-          <w:bCs/>
-          <w:sz w:val="24"/>
-          <w:szCs w:val="24"/>
-        </w:rPr>
-      </w:pPr>
-      <w:r>
-        <w:rPr>
           <w:rFonts w:cs="Times New Roman" w:hint="eastAsia"/>
           <w:bCs/>
           <w:sz w:val="24"/>
           <w:szCs w:val="24"/>
         </w:rPr>
         <w:t>Technologies: Python, MySQL</w:t>
-      </w:r>
-      <w:r>
-        <w:rPr>
-          <w:rFonts w:cs="Times New Roman" w:hint="eastAsia"/>
-          <w:bCs/>
-          <w:sz w:val="24"/>
-          <w:szCs w:val="24"/>
-        </w:rPr>
-        <w:t>, AWS-CLI</w:t>
       </w:r>
     </w:p>
     <w:p>
@@ -959,6 +959,7 @@
           <w:szCs w:val="24"/>
         </w:rPr>
       </w:pPr>
+      <w:proofErr w:type="spellStart"/>
       <w:r>
         <w:rPr>
           <w:rFonts w:cs="Times New Roman"/>
@@ -969,6 +970,7 @@
         </w:rPr>
         <w:t>PyScraper</w:t>
       </w:r>
+      <w:proofErr w:type="spellEnd"/>
       <w:r>
         <w:rPr>
           <w:rFonts w:cs="Times New Roman"/>
@@ -1266,7 +1268,29 @@
           <w:sz w:val="24"/>
           <w:szCs w:val="24"/>
         </w:rPr>
-        <w:t xml:space="preserve">My Bolg </w:t>
+        <w:t xml:space="preserve">My </w:t>
+      </w:r>
+      <w:proofErr w:type="spellStart"/>
+      <w:r>
+        <w:rPr>
+          <w:rFonts w:cs="Times New Roman"/>
+          <w:b/>
+          <w:bCs/>
+          <w:sz w:val="24"/>
+          <w:szCs w:val="24"/>
+        </w:rPr>
+        <w:t>Bolg</w:t>
+      </w:r>
+      <w:proofErr w:type="spellEnd"/>
+      <w:r>
+        <w:rPr>
+          <w:rFonts w:cs="Times New Roman"/>
+          <w:b/>
+          <w:bCs/>
+          <w:sz w:val="24"/>
+          <w:szCs w:val="24"/>
+        </w:rPr>
+        <w:t xml:space="preserve"> </w:t>
       </w:r>
       <w:r>
         <w:rPr>
@@ -2451,8 +2475,6 @@
         </w:rPr>
         <w:t>MySQL</w:t>
       </w:r>
-      <w:bookmarkStart w:id="0" w:name="_GoBack"/>
-      <w:bookmarkEnd w:id="0"/>
     </w:p>
     <w:p>
       <w:pPr>
@@ -2536,6 +2558,8 @@
         </w:rPr>
         <w:t>EDUCATION</w:t>
       </w:r>
+      <w:bookmarkStart w:id="0" w:name="_GoBack"/>
+      <w:bookmarkEnd w:id="0"/>
     </w:p>
     <w:p>
       <w:pPr>
@@ -2658,7 +2682,18 @@
           <w:sz w:val="24"/>
           <w:szCs w:val="24"/>
         </w:rPr>
-        <w:t xml:space="preserve">      </w:t>
+        <w:t xml:space="preserve">   </w:t>
+      </w:r>
+      <w:proofErr w:type="gramStart"/>
+      <w:r>
+        <w:rPr>
+          <w:rFonts w:cs="Times New Roman" w:hint="eastAsia"/>
+          <w:b/>
+          <w:bCs/>
+          <w:sz w:val="24"/>
+          <w:szCs w:val="24"/>
+        </w:rPr>
+        <w:t xml:space="preserve">   </w:t>
       </w:r>
       <w:r>
         <w:rPr>
@@ -2669,7 +2704,19 @@
           <w:sz w:val="24"/>
           <w:szCs w:val="24"/>
         </w:rPr>
-        <w:t>(Expected) Mar 2017</w:t>
+        <w:t>(</w:t>
+      </w:r>
+      <w:proofErr w:type="gramEnd"/>
+      <w:r>
+        <w:rPr>
+          <w:rFonts w:cs="Times New Roman"/>
+          <w:b/>
+          <w:bCs/>
+          <w:i/>
+          <w:sz w:val="24"/>
+          <w:szCs w:val="24"/>
+        </w:rPr>
+        <w:t>Expected) Mar 2017</w:t>
       </w:r>
     </w:p>
     <w:p>

</xml_diff>